<commit_message>
Paste Rephrased data of heaters in electronics
</commit_message>
<xml_diff>
--- a/images/electronics/boilers&heaters/all heaters.docx
+++ b/images/electronics/boilers&heaters/all heaters.docx
@@ -289,6 +289,14 @@
               </w:rPr>
               <w:t>Longer Hot Shower</w:t>
             </w:r>
+            <w:r>
+              <w:rPr>
+                <w:rFonts w:ascii="Leelawadee" w:hAnsi="Leelawadee" w:cs="Leelawadee"/>
+                <w:sz w:val="28"/>
+                <w:szCs w:val="28"/>
+              </w:rPr>
+              <w:t>.</w:t>
+            </w:r>
           </w:p>
           <w:p>
             <w:pPr>
@@ -323,6 +331,14 @@
               </w:rPr>
               <w:t>Easy Temperature Control</w:t>
             </w:r>
+            <w:r>
+              <w:rPr>
+                <w:rFonts w:ascii="Leelawadee" w:hAnsi="Leelawadee" w:cs="Leelawadee"/>
+                <w:sz w:val="28"/>
+                <w:szCs w:val="28"/>
+              </w:rPr>
+              <w:t>.</w:t>
+            </w:r>
           </w:p>
           <w:p>
             <w:pPr>
@@ -339,6 +355,14 @@
                 <w:szCs w:val="28"/>
               </w:rPr>
               <w:t>Adjustable Temperature</w:t>
+            </w:r>
+            <w:r>
+              <w:rPr>
+                <w:rFonts w:ascii="Leelawadee" w:hAnsi="Leelawadee" w:cs="Leelawadee"/>
+                <w:sz w:val="28"/>
+                <w:szCs w:val="28"/>
+              </w:rPr>
+              <w:t>.</w:t>
             </w:r>
           </w:p>
           <w:p>
@@ -566,6 +590,14 @@
               </w:rPr>
               <w:t>EXTRA FEATURES</w:t>
             </w:r>
+            <w:r>
+              <w:rPr>
+                <w:rFonts w:ascii="Leelawadee" w:hAnsi="Leelawadee" w:cs="Leelawadee"/>
+                <w:sz w:val="28"/>
+                <w:szCs w:val="28"/>
+              </w:rPr>
+              <w:t>.</w:t>
+            </w:r>
           </w:p>
           <w:p>
             <w:pPr>
@@ -607,6 +639,14 @@
                 <w:szCs w:val="28"/>
               </w:rPr>
               <w:t>enameled</w:t>
+            </w:r>
+            <w:r>
+              <w:rPr>
+                <w:rFonts w:ascii="Leelawadee" w:hAnsi="Leelawadee" w:cs="Leelawadee"/>
+                <w:sz w:val="28"/>
+                <w:szCs w:val="28"/>
+              </w:rPr>
+              <w:t>.</w:t>
             </w:r>
           </w:p>
         </w:tc>
@@ -906,13 +946,17 @@
             <w:pPr>
               <w:rPr>
                 <w:rFonts w:ascii="Leelawadee" w:hAnsi="Leelawadee" w:cs="Leelawadee"/>
-                <w:sz w:val="28"/>
-                <w:szCs w:val="28"/>
-              </w:rPr>
-            </w:pPr>
-            <w:r>
-              <w:rPr>
-                <w:rFonts w:ascii="Leelawadee" w:hAnsi="Leelawadee" w:cs="Leelawadee"/>
+                <w:b/>
+                <w:bCs/>
+                <w:sz w:val="28"/>
+                <w:szCs w:val="28"/>
+              </w:rPr>
+            </w:pPr>
+            <w:r>
+              <w:rPr>
+                <w:rFonts w:ascii="Leelawadee" w:hAnsi="Leelawadee" w:cs="Leelawadee"/>
+                <w:b/>
+                <w:bCs/>
                 <w:sz w:val="28"/>
                 <w:szCs w:val="28"/>
               </w:rPr>
@@ -1493,13 +1537,17 @@
             <w:pPr>
               <w:rPr>
                 <w:rFonts w:ascii="Leelawadee" w:hAnsi="Leelawadee" w:cs="Leelawadee"/>
-                <w:sz w:val="28"/>
-                <w:szCs w:val="28"/>
-              </w:rPr>
-            </w:pPr>
-            <w:r>
-              <w:rPr>
-                <w:rFonts w:ascii="Leelawadee" w:hAnsi="Leelawadee" w:cs="Leelawadee"/>
+                <w:b/>
+                <w:bCs/>
+                <w:sz w:val="28"/>
+                <w:szCs w:val="28"/>
+              </w:rPr>
+            </w:pPr>
+            <w:r>
+              <w:rPr>
+                <w:rFonts w:ascii="Leelawadee" w:hAnsi="Leelawadee" w:cs="Leelawadee"/>
+                <w:b/>
+                <w:bCs/>
                 <w:sz w:val="28"/>
                 <w:szCs w:val="28"/>
               </w:rPr>
@@ -1522,6 +1570,14 @@
               </w:rPr>
               <w:t>Automatic ignition and extinguishing</w:t>
             </w:r>
+            <w:r>
+              <w:rPr>
+                <w:rFonts w:ascii="Leelawadee" w:hAnsi="Leelawadee" w:cs="Leelawadee"/>
+                <w:sz w:val="28"/>
+                <w:szCs w:val="28"/>
+              </w:rPr>
+              <w:t>.</w:t>
+            </w:r>
           </w:p>
           <w:p>
             <w:pPr>
@@ -1539,6 +1595,14 @@
               </w:rPr>
               <w:t>Works at a low water pressure of 0.2 bar</w:t>
             </w:r>
+            <w:r>
+              <w:rPr>
+                <w:rFonts w:ascii="Leelawadee" w:hAnsi="Leelawadee" w:cs="Leelawadee"/>
+                <w:sz w:val="28"/>
+                <w:szCs w:val="28"/>
+              </w:rPr>
+              <w:t>.</w:t>
+            </w:r>
           </w:p>
           <w:p>
             <w:pPr>
@@ -1556,6 +1620,14 @@
               </w:rPr>
               <w:t>Automatic disconnection after 20 minutes of continuous operation</w:t>
             </w:r>
+            <w:r>
+              <w:rPr>
+                <w:rFonts w:ascii="Leelawadee" w:hAnsi="Leelawadee" w:cs="Leelawadee"/>
+                <w:sz w:val="28"/>
+                <w:szCs w:val="28"/>
+              </w:rPr>
+              <w:t>.</w:t>
+            </w:r>
           </w:p>
           <w:p>
             <w:pPr>
@@ -1573,6 +1645,14 @@
               </w:rPr>
               <w:t>Digital screen</w:t>
             </w:r>
+            <w:r>
+              <w:rPr>
+                <w:rFonts w:ascii="Leelawadee" w:hAnsi="Leelawadee" w:cs="Leelawadee"/>
+                <w:sz w:val="28"/>
+                <w:szCs w:val="28"/>
+              </w:rPr>
+              <w:t>.</w:t>
+            </w:r>
           </w:p>
           <w:p>
             <w:pPr>
@@ -1589,6 +1669,14 @@
                 <w:szCs w:val="28"/>
               </w:rPr>
               <w:t>3 control switches</w:t>
+            </w:r>
+            <w:r>
+              <w:rPr>
+                <w:rFonts w:ascii="Leelawadee" w:hAnsi="Leelawadee" w:cs="Leelawadee"/>
+                <w:sz w:val="28"/>
+                <w:szCs w:val="28"/>
+              </w:rPr>
+              <w:t>.</w:t>
             </w:r>
           </w:p>
         </w:tc>
@@ -2588,7 +2676,7 @@
 </file>
 
 <file path=customXml/itemProps1.xml><?xml version="1.0" encoding="utf-8"?>
-<ds:datastoreItem xmlns:ds="http://schemas.openxmlformats.org/officeDocument/2006/customXml" ds:itemID="{63C77B1F-B52D-49F4-846D-1E50915692DD}">
+<ds:datastoreItem xmlns:ds="http://schemas.openxmlformats.org/officeDocument/2006/customXml" ds:itemID="{6F0E9DA2-BA50-42CF-A2CC-23DFEAE9CAB6}">
   <ds:schemaRefs>
     <ds:schemaRef ds:uri="http://schemas.openxmlformats.org/officeDocument/2006/bibliography"/>
   </ds:schemaRefs>

</xml_diff>